<commit_message>
LAB 1 ver 1.3
</commit_message>
<xml_diff>
--- a/LABS/1/1_LAB_VARIANT28.docx
+++ b/LABS/1/1_LAB_VARIANT28.docx
@@ -147,7 +147,7 @@
           <w:sz w:val="32"/>
           <w:szCs w:val="32"/>
         </w:rPr>
-        <w:t xml:space="preserve"> </w:t>
+        <w:t xml:space="preserve"> №</w:t>
       </w:r>
       <w:r>
         <w:rPr>
@@ -157,9 +157,12 @@
           <w:sz w:val="32"/>
           <w:szCs w:val="32"/>
         </w:rPr>
-        <w:t>№</w:t>
-      </w:r>
-      <w:r>
+        <w:t>1</w:t>
+      </w:r>
+    </w:p>
+    <w:p>
+      <w:pPr>
+        <w:jc w:val="center"/>
         <w:rPr>
           <w:rFonts w:cs="Times New Roman"/>
           <w:b/>
@@ -167,12 +170,8 @@
           <w:sz w:val="32"/>
           <w:szCs w:val="32"/>
         </w:rPr>
-        <w:t>1</w:t>
-      </w:r>
-    </w:p>
-    <w:p>
-      <w:pPr>
-        <w:jc w:val="center"/>
+      </w:pPr>
+      <w:r>
         <w:rPr>
           <w:rFonts w:cs="Times New Roman"/>
           <w:b/>
@@ -180,8 +179,12 @@
           <w:sz w:val="32"/>
           <w:szCs w:val="32"/>
         </w:rPr>
-      </w:pPr>
-      <w:r>
+        <w:t>по дисциплине</w:t>
+      </w:r>
+    </w:p>
+    <w:p>
+      <w:pPr>
+        <w:jc w:val="center"/>
         <w:rPr>
           <w:rFonts w:cs="Times New Roman"/>
           <w:b/>
@@ -189,12 +192,8 @@
           <w:sz w:val="32"/>
           <w:szCs w:val="32"/>
         </w:rPr>
-        <w:t>по дисциплине</w:t>
-      </w:r>
-    </w:p>
-    <w:p>
-      <w:pPr>
-        <w:jc w:val="center"/>
+      </w:pPr>
+      <w:r>
         <w:rPr>
           <w:rFonts w:cs="Times New Roman"/>
           <w:b/>
@@ -202,8 +201,12 @@
           <w:sz w:val="32"/>
           <w:szCs w:val="32"/>
         </w:rPr>
-      </w:pPr>
-      <w:r>
+        <w:t>«Основы информационной безопасности»</w:t>
+      </w:r>
+    </w:p>
+    <w:p>
+      <w:pPr>
+        <w:jc w:val="center"/>
         <w:rPr>
           <w:rFonts w:cs="Times New Roman"/>
           <w:b/>
@@ -211,8 +214,7 @@
           <w:sz w:val="32"/>
           <w:szCs w:val="32"/>
         </w:rPr>
-        <w:t>«</w:t>
-      </w:r>
+      </w:pPr>
       <w:r>
         <w:rPr>
           <w:rFonts w:cs="Times New Roman"/>
@@ -221,7 +223,7 @@
           <w:sz w:val="32"/>
           <w:szCs w:val="32"/>
         </w:rPr>
-        <w:t>Основы информационной безопасности</w:t>
+        <w:t>Тема: «</w:t>
       </w:r>
       <w:r>
         <w:rPr>
@@ -231,12 +233,9 @@
           <w:sz w:val="32"/>
           <w:szCs w:val="32"/>
         </w:rPr>
-        <w:t>»</w:t>
-      </w:r>
-    </w:p>
-    <w:p>
-      <w:pPr>
-        <w:jc w:val="center"/>
+        <w:t>Одноалфавитная</w:t>
+      </w:r>
+      <w:r>
         <w:rPr>
           <w:rFonts w:cs="Times New Roman"/>
           <w:b/>
@@ -244,58 +243,7 @@
           <w:sz w:val="32"/>
           <w:szCs w:val="32"/>
         </w:rPr>
-      </w:pPr>
-      <w:r>
-        <w:rPr>
-          <w:rFonts w:cs="Times New Roman"/>
-          <w:b/>
-          <w:bCs/>
-          <w:sz w:val="32"/>
-          <w:szCs w:val="32"/>
-        </w:rPr>
-        <w:t xml:space="preserve">Тема: </w:t>
-      </w:r>
-      <w:r>
-        <w:rPr>
-          <w:rFonts w:cs="Times New Roman"/>
-          <w:b/>
-          <w:bCs/>
-          <w:sz w:val="32"/>
-          <w:szCs w:val="32"/>
-        </w:rPr>
-        <w:t>«</w:t>
-      </w:r>
-      <w:proofErr w:type="spellStart"/>
-      <w:r>
-        <w:rPr>
-          <w:rFonts w:cs="Times New Roman"/>
-          <w:b/>
-          <w:bCs/>
-          <w:sz w:val="32"/>
-          <w:szCs w:val="32"/>
-        </w:rPr>
-        <w:t>Одноалфавитная</w:t>
-      </w:r>
-      <w:proofErr w:type="spellEnd"/>
-      <w:r>
-        <w:rPr>
-          <w:rFonts w:cs="Times New Roman"/>
-          <w:b/>
-          <w:bCs/>
-          <w:sz w:val="32"/>
-          <w:szCs w:val="32"/>
-        </w:rPr>
-        <w:t xml:space="preserve"> подстановка</w:t>
-      </w:r>
-      <w:r>
-        <w:rPr>
-          <w:rFonts w:cs="Times New Roman"/>
-          <w:b/>
-          <w:bCs/>
-          <w:sz w:val="32"/>
-          <w:szCs w:val="32"/>
-        </w:rPr>
-        <w:t>»</w:t>
+        <w:t xml:space="preserve"> подстановка»</w:t>
       </w:r>
     </w:p>
     <w:p>
@@ -1277,6 +1225,122 @@
       <w:r>
         <w:rPr>
           <w:rFonts w:cs="Times New Roman"/>
+          <w:b/>
+          <w:bCs/>
+        </w:rPr>
+        <w:drawing>
+          <wp:anchor distT="0" distB="0" distL="114300" distR="114300" simplePos="0" relativeHeight="251660288" behindDoc="0" locked="0" layoutInCell="1" allowOverlap="1" wp14:anchorId="09D7E7F8" wp14:editId="50B3A4A1">
+            <wp:simplePos x="0" y="0"/>
+            <wp:positionH relativeFrom="page">
+              <wp:align>left</wp:align>
+            </wp:positionH>
+            <wp:positionV relativeFrom="paragraph">
+              <wp:posOffset>574907</wp:posOffset>
+            </wp:positionV>
+            <wp:extent cx="2915871" cy="1804069"/>
+            <wp:effectExtent l="0" t="0" r="0" b="5715"/>
+            <wp:wrapNone/>
+            <wp:docPr id="3" name="Рисунок 3"/>
+            <wp:cNvGraphicFramePr>
+              <a:graphicFrameLocks xmlns:a="http://schemas.openxmlformats.org/drawingml/2006/main" noChangeAspect="1"/>
+            </wp:cNvGraphicFramePr>
+            <a:graphic xmlns:a="http://schemas.openxmlformats.org/drawingml/2006/main">
+              <a:graphicData uri="http://schemas.openxmlformats.org/drawingml/2006/picture">
+                <pic:pic xmlns:pic="http://schemas.openxmlformats.org/drawingml/2006/picture">
+                  <pic:nvPicPr>
+                    <pic:cNvPr id="1" name=""/>
+                    <pic:cNvPicPr/>
+                  </pic:nvPicPr>
+                  <pic:blipFill>
+                    <a:blip r:embed="rId5" cstate="print">
+                      <a:extLst>
+                        <a:ext uri="{28A0092B-C50C-407E-A947-70E740481C1C}">
+                          <a14:useLocalDpi xmlns:a14="http://schemas.microsoft.com/office/drawing/2010/main" val="0"/>
+                        </a:ext>
+                      </a:extLst>
+                    </a:blip>
+                    <a:stretch>
+                      <a:fillRect/>
+                    </a:stretch>
+                  </pic:blipFill>
+                  <pic:spPr>
+                    <a:xfrm>
+                      <a:off x="0" y="0"/>
+                      <a:ext cx="2915871" cy="1804069"/>
+                    </a:xfrm>
+                    <a:prstGeom prst="rect">
+                      <a:avLst/>
+                    </a:prstGeom>
+                  </pic:spPr>
+                </pic:pic>
+              </a:graphicData>
+            </a:graphic>
+            <wp14:sizeRelH relativeFrom="margin">
+              <wp14:pctWidth>0</wp14:pctWidth>
+            </wp14:sizeRelH>
+            <wp14:sizeRelV relativeFrom="margin">
+              <wp14:pctHeight>0</wp14:pctHeight>
+            </wp14:sizeRelV>
+          </wp:anchor>
+        </w:drawing>
+      </w:r>
+      <w:r>
+        <w:rPr>
+          <w:rFonts w:cs="Times New Roman"/>
+        </w:rPr>
+        <w:drawing>
+          <wp:anchor distT="0" distB="0" distL="114300" distR="114300" simplePos="0" relativeHeight="251661312" behindDoc="0" locked="0" layoutInCell="1" allowOverlap="1" wp14:anchorId="6286CCDF" wp14:editId="63686613">
+            <wp:simplePos x="0" y="0"/>
+            <wp:positionH relativeFrom="column">
+              <wp:posOffset>-992359</wp:posOffset>
+            </wp:positionH>
+            <wp:positionV relativeFrom="paragraph">
+              <wp:posOffset>2372214</wp:posOffset>
+            </wp:positionV>
+            <wp:extent cx="5940425" cy="3931920"/>
+            <wp:effectExtent l="0" t="0" r="3175" b="0"/>
+            <wp:wrapNone/>
+            <wp:docPr id="5" name="Рисунок 5"/>
+            <wp:cNvGraphicFramePr>
+              <a:graphicFrameLocks xmlns:a="http://schemas.openxmlformats.org/drawingml/2006/main" noChangeAspect="1"/>
+            </wp:cNvGraphicFramePr>
+            <a:graphic xmlns:a="http://schemas.openxmlformats.org/drawingml/2006/main">
+              <a:graphicData uri="http://schemas.openxmlformats.org/drawingml/2006/picture">
+                <pic:pic xmlns:pic="http://schemas.openxmlformats.org/drawingml/2006/picture">
+                  <pic:nvPicPr>
+                    <pic:cNvPr id="1" name=""/>
+                    <pic:cNvPicPr/>
+                  </pic:nvPicPr>
+                  <pic:blipFill>
+                    <a:blip r:embed="rId6">
+                      <a:extLst>
+                        <a:ext uri="{28A0092B-C50C-407E-A947-70E740481C1C}">
+                          <a14:useLocalDpi xmlns:a14="http://schemas.microsoft.com/office/drawing/2010/main" val="0"/>
+                        </a:ext>
+                      </a:extLst>
+                    </a:blip>
+                    <a:stretch>
+                      <a:fillRect/>
+                    </a:stretch>
+                  </pic:blipFill>
+                  <pic:spPr>
+                    <a:xfrm>
+                      <a:off x="0" y="0"/>
+                      <a:ext cx="5940425" cy="3931920"/>
+                    </a:xfrm>
+                    <a:prstGeom prst="rect">
+                      <a:avLst/>
+                    </a:prstGeom>
+                  </pic:spPr>
+                </pic:pic>
+              </a:graphicData>
+            </a:graphic>
+          </wp:anchor>
+        </w:drawing>
+      </w:r>
+      <w:r>
+        <w:rPr>
+          <w:rFonts w:cs="Times New Roman"/>
         </w:rPr>
         <w:br w:type="page"/>
       </w:r>
@@ -1299,6 +1363,366 @@
         <w:t>Теоретическое описание метода шифрования</w:t>
       </w:r>
       <w:bookmarkEnd w:id="1"/>
+    </w:p>
+    <w:p>
+      <w:pPr>
+        <w:jc w:val="both"/>
+      </w:pPr>
+      <w:r>
+        <w:rPr>
+          <w:noProof/>
+        </w:rPr>
+        <w:drawing>
+          <wp:anchor distT="0" distB="0" distL="114300" distR="114300" simplePos="0" relativeHeight="251657215" behindDoc="0" locked="0" layoutInCell="1" allowOverlap="1" wp14:anchorId="6A3FD4CA" wp14:editId="352310DC">
+            <wp:simplePos x="0" y="0"/>
+            <wp:positionH relativeFrom="margin">
+              <wp:posOffset>-92848</wp:posOffset>
+            </wp:positionH>
+            <wp:positionV relativeFrom="paragraph">
+              <wp:posOffset>646678</wp:posOffset>
+            </wp:positionV>
+            <wp:extent cx="5938399" cy="1769166"/>
+            <wp:effectExtent l="0" t="0" r="5715" b="2540"/>
+            <wp:wrapNone/>
+            <wp:docPr id="4" name="Рисунок 4"/>
+            <wp:cNvGraphicFramePr>
+              <a:graphicFrameLocks xmlns:a="http://schemas.openxmlformats.org/drawingml/2006/main" noChangeAspect="1"/>
+            </wp:cNvGraphicFramePr>
+            <a:graphic xmlns:a="http://schemas.openxmlformats.org/drawingml/2006/main">
+              <a:graphicData uri="http://schemas.openxmlformats.org/drawingml/2006/picture">
+                <pic:pic xmlns:pic="http://schemas.openxmlformats.org/drawingml/2006/picture">
+                  <pic:nvPicPr>
+                    <pic:cNvPr id="0" name="Picture 1"/>
+                    <pic:cNvPicPr>
+                      <a:picLocks noChangeAspect="1" noChangeArrowheads="1"/>
+                    </pic:cNvPicPr>
+                  </pic:nvPicPr>
+                  <pic:blipFill>
+                    <a:blip r:embed="rId7">
+                      <a:extLst>
+                        <a:ext uri="{28A0092B-C50C-407E-A947-70E740481C1C}">
+                          <a14:useLocalDpi xmlns:a14="http://schemas.microsoft.com/office/drawing/2010/main" val="0"/>
+                        </a:ext>
+                      </a:extLst>
+                    </a:blip>
+                    <a:srcRect/>
+                    <a:stretch>
+                      <a:fillRect/>
+                    </a:stretch>
+                  </pic:blipFill>
+                  <pic:spPr bwMode="auto">
+                    <a:xfrm>
+                      <a:off x="0" y="0"/>
+                      <a:ext cx="5950827" cy="1772869"/>
+                    </a:xfrm>
+                    <a:prstGeom prst="rect">
+                      <a:avLst/>
+                    </a:prstGeom>
+                    <a:noFill/>
+                    <a:ln>
+                      <a:noFill/>
+                    </a:ln>
+                  </pic:spPr>
+                </pic:pic>
+              </a:graphicData>
+            </a:graphic>
+            <wp14:sizeRelV relativeFrom="margin">
+              <wp14:pctHeight>0</wp14:pctHeight>
+            </wp14:sizeRelV>
+          </wp:anchor>
+        </w:drawing>
+      </w:r>
+      <w:r>
+        <w:tab/>
+      </w:r>
+      <w:r>
+        <w:rPr>
+          <w:rStyle w:val="a8"/>
+        </w:rPr>
+        <w:t>Симметричное шифрование</w:t>
+      </w:r>
+      <w:r>
+        <w:t xml:space="preserve"> </w:t>
+      </w:r>
+      <w:r>
+        <w:t>–</w:t>
+      </w:r>
+      <w:r>
+        <w:t xml:space="preserve"> это</w:t>
+      </w:r>
+      <w:r>
+        <w:t xml:space="preserve"> </w:t>
+      </w:r>
+      <w:r>
+        <w:t>способ шифрования данных, при котором один и тот же ключ используется и для кодирования, и для восстановления информации.</w:t>
+      </w:r>
+    </w:p>
+    <w:p>
+      <w:pPr>
+        <w:jc w:val="both"/>
+      </w:pPr>
+    </w:p>
+    <w:p>
+      <w:pPr>
+        <w:jc w:val="both"/>
+      </w:pPr>
+    </w:p>
+    <w:p>
+      <w:pPr>
+        <w:jc w:val="both"/>
+      </w:pPr>
+    </w:p>
+    <w:p>
+      <w:pPr>
+        <w:jc w:val="both"/>
+      </w:pPr>
+    </w:p>
+    <w:p>
+      <w:pPr>
+        <w:jc w:val="both"/>
+      </w:pPr>
+    </w:p>
+    <w:p>
+      <w:pPr>
+        <w:ind w:firstLine="708"/>
+        <w:jc w:val="both"/>
+      </w:pPr>
+      <w:r>
+        <w:rPr>
+          <w:noProof/>
+        </w:rPr>
+        <w:drawing>
+          <wp:anchor distT="0" distB="0" distL="114300" distR="114300" simplePos="0" relativeHeight="251662336" behindDoc="0" locked="0" layoutInCell="1" allowOverlap="1" wp14:anchorId="1CEEA1EA" wp14:editId="717433AD">
+            <wp:simplePos x="0" y="0"/>
+            <wp:positionH relativeFrom="margin">
+              <wp:align>right</wp:align>
+            </wp:positionH>
+            <wp:positionV relativeFrom="paragraph">
+              <wp:posOffset>1749637</wp:posOffset>
+            </wp:positionV>
+            <wp:extent cx="5935448" cy="2077155"/>
+            <wp:effectExtent l="0" t="0" r="8255" b="0"/>
+            <wp:wrapNone/>
+            <wp:docPr id="6" name="Рисунок 6"/>
+            <wp:cNvGraphicFramePr>
+              <a:graphicFrameLocks xmlns:a="http://schemas.openxmlformats.org/drawingml/2006/main" noChangeAspect="1"/>
+            </wp:cNvGraphicFramePr>
+            <a:graphic xmlns:a="http://schemas.openxmlformats.org/drawingml/2006/main">
+              <a:graphicData uri="http://schemas.openxmlformats.org/drawingml/2006/picture">
+                <pic:pic xmlns:pic="http://schemas.openxmlformats.org/drawingml/2006/picture">
+                  <pic:nvPicPr>
+                    <pic:cNvPr id="0" name="Picture 1"/>
+                    <pic:cNvPicPr>
+                      <a:picLocks noChangeAspect="1" noChangeArrowheads="1"/>
+                    </pic:cNvPicPr>
+                  </pic:nvPicPr>
+                  <pic:blipFill>
+                    <a:blip r:embed="rId8">
+                      <a:extLst>
+                        <a:ext uri="{28A0092B-C50C-407E-A947-70E740481C1C}">
+                          <a14:useLocalDpi xmlns:a14="http://schemas.microsoft.com/office/drawing/2010/main" val="0"/>
+                        </a:ext>
+                      </a:extLst>
+                    </a:blip>
+                    <a:srcRect/>
+                    <a:stretch>
+                      <a:fillRect/>
+                    </a:stretch>
+                  </pic:blipFill>
+                  <pic:spPr bwMode="auto">
+                    <a:xfrm>
+                      <a:off x="0" y="0"/>
+                      <a:ext cx="5944461" cy="2080309"/>
+                    </a:xfrm>
+                    <a:prstGeom prst="rect">
+                      <a:avLst/>
+                    </a:prstGeom>
+                    <a:noFill/>
+                    <a:ln>
+                      <a:noFill/>
+                    </a:ln>
+                  </pic:spPr>
+                </pic:pic>
+              </a:graphicData>
+            </a:graphic>
+            <wp14:sizeRelV relativeFrom="margin">
+              <wp14:pctHeight>0</wp14:pctHeight>
+            </wp14:sizeRelV>
+          </wp:anchor>
+        </w:drawing>
+      </w:r>
+      <w:r>
+        <w:rPr>
+          <w:b/>
+          <w:bCs/>
+          <w:lang w:val="en-US"/>
+        </w:rPr>
+        <w:t>A</w:t>
+      </w:r>
+      <w:r>
+        <w:rPr>
+          <w:b/>
+          <w:bCs/>
+        </w:rPr>
+        <w:t>симметричное шифрование</w:t>
+      </w:r>
+      <w:r>
+        <w:t xml:space="preserve"> </w:t>
+      </w:r>
+      <w:r>
+        <w:t>– решает главную проблему симме</w:t>
+      </w:r>
+      <w:r>
+        <w:t xml:space="preserve">- </w:t>
+      </w:r>
+      <w:r>
+        <w:t>тричного шифрования</w:t>
+      </w:r>
+      <w:r>
+        <w:t>,</w:t>
+      </w:r>
+      <w:r>
+        <w:t xml:space="preserve"> при котором для кодирования и восстановления данных используется один и тот же ключ. Если передавать этот ключ по незащищенным каналам</w:t>
+      </w:r>
+      <w:r>
+        <w:t xml:space="preserve">, </w:t>
+      </w:r>
+      <w:r>
+        <w:t xml:space="preserve">его могут перехватить и получить доступ к зашифрованным данным. Асимметричные алгоритмы </w:t>
+      </w:r>
+      <w:r>
+        <w:t>медленнее симметричных</w:t>
+      </w:r>
+      <w:r>
+        <w:t xml:space="preserve">, </w:t>
+      </w:r>
+      <w:r>
+        <w:t xml:space="preserve">поэтому во многих криптосистемах применяются и те и другие. Наиболее популярные алгоритмы асимметричные шифрования </w:t>
+      </w:r>
+      <w:r>
+        <w:rPr>
+          <w:lang w:val="en-US"/>
+        </w:rPr>
+        <w:t>RSA</w:t>
+      </w:r>
+      <w:r>
+        <w:t xml:space="preserve">, </w:t>
+      </w:r>
+      <w:r>
+        <w:rPr>
+          <w:lang w:val="en-US"/>
+        </w:rPr>
+        <w:t>DSA</w:t>
+      </w:r>
+      <w:r>
+        <w:t xml:space="preserve">, </w:t>
+      </w:r>
+      <w:r>
+        <w:t>Схема Эль-Гамаля</w:t>
+      </w:r>
+      <w:r>
+        <w:t xml:space="preserve">, </w:t>
+      </w:r>
+      <w:r>
+        <w:rPr>
+          <w:lang w:val="en-US"/>
+        </w:rPr>
+        <w:t>ECDSA</w:t>
+      </w:r>
+      <w:r>
+        <w:t>.</w:t>
+      </w:r>
+    </w:p>
+    <w:p>
+      <w:pPr>
+        <w:jc w:val="both"/>
+      </w:pPr>
+    </w:p>
+    <w:p>
+      <w:pPr>
+        <w:jc w:val="both"/>
+      </w:pPr>
+    </w:p>
+    <w:p>
+      <w:pPr>
+        <w:jc w:val="both"/>
+      </w:pPr>
+    </w:p>
+    <w:p>
+      <w:pPr>
+        <w:jc w:val="both"/>
+      </w:pPr>
+    </w:p>
+    <w:p>
+      <w:pPr>
+        <w:jc w:val="both"/>
+      </w:pPr>
+    </w:p>
+    <w:p>
+      <w:pPr>
+        <w:jc w:val="both"/>
+        <w:rPr>
+          <w:lang w:val="en-US"/>
+        </w:rPr>
+      </w:pPr>
+    </w:p>
+    <w:p>
+      <w:pPr>
+        <w:jc w:val="both"/>
+        <w:rPr>
+          <w:lang w:val="en-US"/>
+        </w:rPr>
+      </w:pPr>
+    </w:p>
+    <w:p>
+      <w:pPr>
+        <w:jc w:val="both"/>
+        <w:rPr>
+          <w:lang w:val="en-US"/>
+        </w:rPr>
+      </w:pPr>
+    </w:p>
+    <w:p>
+      <w:pPr>
+        <w:jc w:val="both"/>
+        <w:rPr>
+          <w:lang w:val="en-US"/>
+        </w:rPr>
+      </w:pPr>
+    </w:p>
+    <w:p>
+      <w:pPr>
+        <w:jc w:val="both"/>
+        <w:rPr>
+          <w:lang w:val="en-US"/>
+        </w:rPr>
+      </w:pPr>
+    </w:p>
+    <w:p>
+      <w:pPr>
+        <w:jc w:val="both"/>
+        <w:rPr>
+          <w:lang w:val="en-US"/>
+        </w:rPr>
+      </w:pPr>
+    </w:p>
+    <w:p>
+      <w:pPr>
+        <w:jc w:val="both"/>
+        <w:rPr>
+          <w:lang w:val="en-US"/>
+        </w:rPr>
+      </w:pPr>
+    </w:p>
+    <w:p>
+      <w:pPr>
+        <w:jc w:val="both"/>
+      </w:pPr>
+    </w:p>
+    <w:p>
+      <w:pPr>
+        <w:jc w:val="both"/>
+      </w:pPr>
       <w:r>
         <w:br w:type="page"/>
       </w:r>
@@ -1361,7 +1785,19 @@
       <w:bookmarkEnd w:id="5"/>
     </w:p>
     <w:p/>
-    <w:p/>
+    <w:p>
+      <w:pPr>
+        <w:rPr>
+          <w:lang w:val="en-US"/>
+        </w:rPr>
+      </w:pPr>
+      <w:r>
+        <w:rPr>
+          <w:lang w:val="en-US"/>
+        </w:rPr>
+        <w:t>S</w:t>
+      </w:r>
+    </w:p>
     <w:p>
       <w:pPr>
         <w:pStyle w:val="3"/>
@@ -1412,6 +1848,9 @@
         </w:rPr>
       </w:pPr>
       <w:r>
+        <w:rPr>
+          <w:noProof/>
+        </w:rPr>
         <w:drawing>
           <wp:anchor distT="0" distB="0" distL="114300" distR="114300" simplePos="0" relativeHeight="251659264" behindDoc="0" locked="0" layoutInCell="1" allowOverlap="1" wp14:anchorId="0C33338A" wp14:editId="138B8EF9">
             <wp:simplePos x="0" y="0"/>
@@ -1436,7 +1875,7 @@
                     <pic:cNvPicPr/>
                   </pic:nvPicPr>
                   <pic:blipFill>
-                    <a:blip r:embed="rId5">
+                    <a:blip r:embed="rId9">
                       <a:extLst>
                         <a:ext uri="{28A0092B-C50C-407E-A947-70E740481C1C}">
                           <a14:useLocalDpi xmlns:a14="http://schemas.microsoft.com/office/drawing/2010/main" val="0"/>
@@ -1463,6 +1902,9 @@
         </w:drawing>
       </w:r>
       <w:r>
+        <w:rPr>
+          <w:noProof/>
+        </w:rPr>
         <w:drawing>
           <wp:anchor distT="0" distB="0" distL="114300" distR="114300" simplePos="0" relativeHeight="251658240" behindDoc="0" locked="0" layoutInCell="1" allowOverlap="1" wp14:anchorId="678C2B7E" wp14:editId="1697F3AC">
             <wp:simplePos x="0" y="0"/>
@@ -1487,7 +1929,7 @@
                     <pic:cNvPicPr/>
                   </pic:nvPicPr>
                   <pic:blipFill>
-                    <a:blip r:embed="rId6">
+                    <a:blip r:embed="rId10">
                       <a:extLst>
                         <a:ext uri="{28A0092B-C50C-407E-A947-70E740481C1C}">
                           <a14:useLocalDpi xmlns:a14="http://schemas.microsoft.com/office/drawing/2010/main" val="0"/>
@@ -2354,6 +2796,17 @@
       <w:noProof/>
     </w:rPr>
   </w:style>
+  <w:style w:type="character" w:styleId="a8">
+    <w:name w:val="Strong"/>
+    <w:basedOn w:val="a0"/>
+    <w:uiPriority w:val="22"/>
+    <w:qFormat/>
+    <w:rsid w:val="00251167"/>
+    <w:rPr>
+      <w:b/>
+      <w:bCs/>
+    </w:rPr>
+  </w:style>
 </w:styles>
 </file>
 

</xml_diff>